<commit_message>
Next wave of commits
</commit_message>
<xml_diff>
--- a/modules/module3/module3questions.docx
+++ b/modules/module3/module3questions.docx
@@ -2,7 +2,320 @@
 <file path=word/document.xml><?xml version="1.0" encoding="utf-8"?>
 <w:document xmlns:wpc="http://schemas.microsoft.com/office/word/2010/wordprocessingCanvas" xmlns:cx="http://schemas.microsoft.com/office/drawing/2014/chartex" xmlns:cx1="http://schemas.microsoft.com/office/drawing/2015/9/8/chartex" xmlns:cx2="http://schemas.microsoft.com/office/drawing/2015/10/21/chartex" xmlns:cx3="http://schemas.microsoft.com/office/drawing/2016/5/9/chartex" xmlns:cx4="http://schemas.microsoft.com/office/drawing/2016/5/10/chartex" xmlns:cx5="http://schemas.microsoft.com/office/drawing/2016/5/11/chartex" xmlns:cx6="http://schemas.microsoft.com/office/drawing/2016/5/12/chartex" xmlns:cx7="http://schemas.microsoft.com/office/drawing/2016/5/13/chartex" xmlns:cx8="http://schemas.microsoft.com/office/drawing/2016/5/14/chartex" xmlns:mc="http://schemas.openxmlformats.org/markup-compatibility/2006" xmlns:aink="http://schemas.microsoft.com/office/drawing/2016/ink" xmlns:am3d="http://schemas.microsoft.com/office/drawing/2017/model3d" xmlns:o="urn:schemas-microsoft-com:office:office" xmlns:r="http://schemas.openxmlformats.org/officeDocument/2006/relationships" xmlns:m="http://schemas.openxmlformats.org/officeDocument/2006/math" xmlns:v="urn:schemas-microsoft-com:vml" xmlns:wp14="http://schemas.microsoft.com/office/word/2010/wordprocessingDrawing" xmlns:wp="http://schemas.openxmlformats.org/drawingml/2006/wordprocessingDrawing" xmlns:w10="urn:schemas-microsoft-com:office:word" xmlns:w="http://schemas.openxmlformats.org/wordprocessingml/2006/main" xmlns:w14="http://schemas.microsoft.com/office/word/2010/wordml" xmlns:w15="http://schemas.microsoft.com/office/word/2012/wordml" xmlns:w16cex="http://schemas.microsoft.com/office/word/2018/wordml/cex" xmlns:w16cid="http://schemas.microsoft.com/office/word/2016/wordml/cid" xmlns:w16="http://schemas.microsoft.com/office/word/2018/wordml" xmlns:w16sdtdh="http://schemas.microsoft.com/office/word/2020/wordml/sdtdatahash" xmlns:w16se="http://schemas.microsoft.com/office/word/2015/wordml/symex" xmlns:wpg="http://schemas.microsoft.com/office/word/2010/wordprocessingGroup" xmlns:wpi="http://schemas.microsoft.com/office/word/2010/wordprocessingInk" xmlns:wne="http://schemas.microsoft.com/office/word/2006/wordml" xmlns:wps="http://schemas.microsoft.com/office/word/2010/wordprocessingShape" mc:Ignorable="w14 w15 w16se w16cid w16 w16cex w16sdtdh wp14">
   <w:body>
+    <w:p>
+      <w:r>
+        <w:t xml:space="preserve">Module 3 – </w:t>
+      </w:r>
+      <w:proofErr w:type="spellStart"/>
+      <w:r>
+        <w:t>Shyam</w:t>
+      </w:r>
+      <w:proofErr w:type="spellEnd"/>
+      <w:r>
+        <w:t xml:space="preserve"> Natarajan</w:t>
+      </w:r>
+    </w:p>
     <w:p/>
+    <w:p>
+      <w:pPr>
+        <w:pStyle w:val="ListParagraph"/>
+        <w:numPr>
+          <w:ilvl w:val="0"/>
+          <w:numId w:val="1"/>
+        </w:numPr>
+      </w:pPr>
+      <w:r>
+        <w:t>The velocity increases roughly by 10 every second. This does not change with angle or mass. Distance increases faster as time increases. Velocity increases at a constant rate. Mass does not change distance, but increasing the angle increases distance since it makes the ramp longer for the same horizontal distance.</w:t>
+      </w:r>
+    </w:p>
+    <w:p>
+      <w:pPr>
+        <w:pStyle w:val="ListParagraph"/>
+        <w:numPr>
+          <w:ilvl w:val="0"/>
+          <w:numId w:val="1"/>
+        </w:numPr>
+      </w:pPr>
+      <w:r>
+        <w:t>Distance increases faster with time.</w:t>
+      </w:r>
+    </w:p>
+    <w:p>
+      <w:pPr>
+        <w:pStyle w:val="ListParagraph"/>
+        <w:numPr>
+          <w:ilvl w:val="0"/>
+          <w:numId w:val="1"/>
+        </w:numPr>
+      </w:pPr>
+      <w:r>
+        <w:t>It grows linearly, and this decreases very slightly with decreasing the time interval</w:t>
+      </w:r>
+    </w:p>
+    <w:p>
+      <w:pPr>
+        <w:pStyle w:val="ListParagraph"/>
+        <w:numPr>
+          <w:ilvl w:val="0"/>
+          <w:numId w:val="1"/>
+        </w:numPr>
+      </w:pPr>
+      <w:r>
+        <w:t xml:space="preserve">It changes at a rate of 3, and all functions of the form </w:t>
+      </w:r>
+      <w:proofErr w:type="spellStart"/>
+      <w:r>
+        <w:t>ax+b</w:t>
+      </w:r>
+      <w:proofErr w:type="spellEnd"/>
+      <w:r>
+        <w:t xml:space="preserve"> increase by a units per unit time</w:t>
+      </w:r>
+    </w:p>
+    <w:p>
+      <w:pPr>
+        <w:pStyle w:val="ListParagraph"/>
+        <w:numPr>
+          <w:ilvl w:val="0"/>
+          <w:numId w:val="1"/>
+        </w:numPr>
+      </w:pPr>
+      <w:r>
+        <w:t>The slope is roughly 4.9</w:t>
+      </w:r>
+    </w:p>
+    <w:p>
+      <w:pPr>
+        <w:pStyle w:val="ListParagraph"/>
+        <w:numPr>
+          <w:ilvl w:val="0"/>
+          <w:numId w:val="1"/>
+        </w:numPr>
+      </w:pPr>
+      <w:r>
+        <w:t>Acceleration is constant and directly proportional to angle but independent of mass.</w:t>
+      </w:r>
+    </w:p>
+    <w:p>
+      <w:pPr>
+        <w:pStyle w:val="ListParagraph"/>
+        <w:numPr>
+          <w:ilvl w:val="0"/>
+          <w:numId w:val="1"/>
+        </w:numPr>
+      </w:pPr>
+      <w:r>
+        <w:t>I would use an hourglass</w:t>
+      </w:r>
+    </w:p>
+    <w:p>
+      <w:pPr>
+        <w:pStyle w:val="ListParagraph"/>
+        <w:numPr>
+          <w:ilvl w:val="0"/>
+          <w:numId w:val="1"/>
+        </w:numPr>
+      </w:pPr>
+      <w:r>
+        <w:t>Acceleration is constant</w:t>
+      </w:r>
+    </w:p>
+    <w:p>
+      <w:pPr>
+        <w:pStyle w:val="ListParagraph"/>
+        <w:numPr>
+          <w:ilvl w:val="0"/>
+          <w:numId w:val="1"/>
+        </w:numPr>
+      </w:pPr>
+      <w:r>
+        <w:t>The rate of change of velocity is no longer constant.</w:t>
+      </w:r>
+    </w:p>
+    <w:p>
+      <w:pPr>
+        <w:pStyle w:val="ListParagraph"/>
+        <w:numPr>
+          <w:ilvl w:val="0"/>
+          <w:numId w:val="1"/>
+        </w:numPr>
+      </w:pPr>
+      <w:r>
+        <w:t>The acceleration graph is a straight line, and v = at</w:t>
+      </w:r>
+    </w:p>
+    <w:p>
+      <w:pPr>
+        <w:pStyle w:val="ListParagraph"/>
+        <w:numPr>
+          <w:ilvl w:val="0"/>
+          <w:numId w:val="1"/>
+        </w:numPr>
+      </w:pPr>
+      <w:r>
+        <w:t>We run a new simulation each time when we can just get the distance at time x from the simulation. A larger interval increases the value since our rate of change would cause the distance at the end of the interval to be increasing by more, so it’s not quite instantaneous.</w:t>
+      </w:r>
+    </w:p>
+    <w:p>
+      <w:pPr>
+        <w:pStyle w:val="ListParagraph"/>
+        <w:numPr>
+          <w:ilvl w:val="0"/>
+          <w:numId w:val="1"/>
+        </w:numPr>
+      </w:pPr>
+      <w:r>
+        <w:t>We can use a known equation and plug in values and compare against which method yields better experimental results.</w:t>
+      </w:r>
+    </w:p>
+    <w:p>
+      <w:pPr>
+        <w:pStyle w:val="ListParagraph"/>
+        <w:numPr>
+          <w:ilvl w:val="0"/>
+          <w:numId w:val="1"/>
+        </w:numPr>
+      </w:pPr>
+      <w:r>
+        <w:t>The Euler algorithm is used. Acceleration does not change.</w:t>
+      </w:r>
+    </w:p>
+    <w:p>
+      <w:pPr>
+        <w:pStyle w:val="ListParagraph"/>
+        <w:numPr>
+          <w:ilvl w:val="0"/>
+          <w:numId w:val="1"/>
+        </w:numPr>
+      </w:pPr>
+      <w:r>
+        <w:t>They seem to follow this law, but their constant acceleration is lower.</w:t>
+      </w:r>
+    </w:p>
+    <w:p>
+      <w:pPr>
+        <w:pStyle w:val="ListParagraph"/>
+        <w:numPr>
+          <w:ilvl w:val="0"/>
+          <w:numId w:val="1"/>
+        </w:numPr>
+      </w:pPr>
+      <w:r>
+        <w:t>The shadow velocity grows with a constant acceleration</w:t>
+      </w:r>
+    </w:p>
+    <w:p>
+      <w:pPr>
+        <w:pStyle w:val="ListParagraph"/>
+        <w:numPr>
+          <w:ilvl w:val="0"/>
+          <w:numId w:val="1"/>
+        </w:numPr>
+      </w:pPr>
+      <w:r>
+        <w:t>The x velocity is constant</w:t>
+      </w:r>
+    </w:p>
+    <w:p>
+      <w:pPr>
+        <w:pStyle w:val="ListParagraph"/>
+        <w:numPr>
+          <w:ilvl w:val="0"/>
+          <w:numId w:val="1"/>
+        </w:numPr>
+      </w:pPr>
+      <w:r>
+        <w:t xml:space="preserve">They both have straight line velocities </w:t>
+      </w:r>
+      <w:proofErr w:type="gramStart"/>
+      <w:r>
+        <w:t>i.e.</w:t>
+      </w:r>
+      <w:proofErr w:type="gramEnd"/>
+      <w:r>
+        <w:t xml:space="preserve"> their acceleration is constant. This follows our universal law.</w:t>
+      </w:r>
+    </w:p>
+    <w:p>
+      <w:pPr>
+        <w:pStyle w:val="ListParagraph"/>
+        <w:numPr>
+          <w:ilvl w:val="0"/>
+          <w:numId w:val="1"/>
+        </w:numPr>
+      </w:pPr>
+      <w:r>
+        <w:t>X(t) and y(t) are functions of d(t) and theta a</w:t>
+      </w:r>
+      <w:proofErr w:type="spellStart"/>
+      <w:r>
+        <w:t>nd</w:t>
+      </w:r>
+      <w:proofErr w:type="spellEnd"/>
+      <w:r>
+        <w:t xml:space="preserve"> vice versa, so these statements are true.</w:t>
+      </w:r>
+    </w:p>
+    <w:p>
+      <w:pPr>
+        <w:pStyle w:val="ListParagraph"/>
+        <w:numPr>
+          <w:ilvl w:val="0"/>
+          <w:numId w:val="1"/>
+        </w:numPr>
+      </w:pPr>
+      <w:r>
+        <w:t>We need the distance between the new X and Y positions which is the current x and y plus their change.</w:t>
+      </w:r>
+    </w:p>
+    <w:p>
+      <w:pPr>
+        <w:pStyle w:val="ListParagraph"/>
+        <w:numPr>
+          <w:ilvl w:val="0"/>
+          <w:numId w:val="1"/>
+        </w:numPr>
+      </w:pPr>
+      <w:r>
+        <w:t>It does work. The x and y accelerations are constant.</w:t>
+      </w:r>
+    </w:p>
+    <w:p>
+      <w:pPr>
+        <w:pStyle w:val="ListParagraph"/>
+        <w:numPr>
+          <w:ilvl w:val="0"/>
+          <w:numId w:val="1"/>
+        </w:numPr>
+      </w:pPr>
+      <w:r>
+        <w:t>The acceleration in the x direction</w:t>
+      </w:r>
+    </w:p>
+    <w:p>
+      <w:pPr>
+        <w:pStyle w:val="ListParagraph"/>
+        <w:numPr>
+          <w:ilvl w:val="0"/>
+          <w:numId w:val="1"/>
+        </w:numPr>
+      </w:pPr>
+      <w:r>
+        <w:t>Since the ramp is at an angle, the downward vertical acceleration is redirected in the direction of the ramp. Some of this is horizontal.</w:t>
+      </w:r>
+    </w:p>
+    <w:p>
+      <w:pPr>
+        <w:pStyle w:val="ListParagraph"/>
+        <w:numPr>
+          <w:ilvl w:val="0"/>
+          <w:numId w:val="1"/>
+        </w:numPr>
+      </w:pPr>
+      <w:r>
+        <w:t>The number of iterations is 2021. We can simply use an equation and solve it for the required height value.</w:t>
+      </w:r>
+    </w:p>
     <w:sectPr>
       <w:pgSz w:w="12240" w:h="15840"/>
       <w:pgMar w:top="1440" w:right="1440" w:bottom="1440" w:left="1440" w:header="720" w:footer="720" w:gutter="0"/>
@@ -11,6 +324,103 @@
     </w:sectPr>
   </w:body>
 </w:document>
+</file>
+
+<file path=word/numbering.xml><?xml version="1.0" encoding="utf-8"?>
+<w:numbering xmlns:wpc="http://schemas.microsoft.com/office/word/2010/wordprocessingCanvas" xmlns:cx="http://schemas.microsoft.com/office/drawing/2014/chartex" xmlns:cx1="http://schemas.microsoft.com/office/drawing/2015/9/8/chartex" xmlns:cx2="http://schemas.microsoft.com/office/drawing/2015/10/21/chartex" xmlns:cx3="http://schemas.microsoft.com/office/drawing/2016/5/9/chartex" xmlns:cx4="http://schemas.microsoft.com/office/drawing/2016/5/10/chartex" xmlns:cx5="http://schemas.microsoft.com/office/drawing/2016/5/11/chartex" xmlns:cx6="http://schemas.microsoft.com/office/drawing/2016/5/12/chartex" xmlns:cx7="http://schemas.microsoft.com/office/drawing/2016/5/13/chartex" xmlns:cx8="http://schemas.microsoft.com/office/drawing/2016/5/14/chartex" xmlns:mc="http://schemas.openxmlformats.org/markup-compatibility/2006" xmlns:aink="http://schemas.microsoft.com/office/drawing/2016/ink" xmlns:am3d="http://schemas.microsoft.com/office/drawing/2017/model3d" xmlns:o="urn:schemas-microsoft-com:office:office" xmlns:r="http://schemas.openxmlformats.org/officeDocument/2006/relationships" xmlns:m="http://schemas.openxmlformats.org/officeDocument/2006/math" xmlns:v="urn:schemas-microsoft-com:vml" xmlns:wp14="http://schemas.microsoft.com/office/word/2010/wordprocessingDrawing" xmlns:wp="http://schemas.openxmlformats.org/drawingml/2006/wordprocessingDrawing" xmlns:w10="urn:schemas-microsoft-com:office:word" xmlns:w="http://schemas.openxmlformats.org/wordprocessingml/2006/main" xmlns:w14="http://schemas.microsoft.com/office/word/2010/wordml" xmlns:w15="http://schemas.microsoft.com/office/word/2012/wordml" xmlns:w16cex="http://schemas.microsoft.com/office/word/2018/wordml/cex" xmlns:w16cid="http://schemas.microsoft.com/office/word/2016/wordml/cid" xmlns:w16="http://schemas.microsoft.com/office/word/2018/wordml" xmlns:w16sdtdh="http://schemas.microsoft.com/office/word/2020/wordml/sdtdatahash" xmlns:w16se="http://schemas.microsoft.com/office/word/2015/wordml/symex" xmlns:wpg="http://schemas.microsoft.com/office/word/2010/wordprocessingGroup" xmlns:wpi="http://schemas.microsoft.com/office/word/2010/wordprocessingInk" xmlns:wne="http://schemas.microsoft.com/office/word/2006/wordml" xmlns:wps="http://schemas.microsoft.com/office/word/2010/wordprocessingShape" mc:Ignorable="w14 w15 w16se w16cid w16 w16cex w16sdtdh wp14">
+  <w:abstractNum w:abstractNumId="0" w15:restartNumberingAfterBreak="0">
+    <w:nsid w:val="78B91B79"/>
+    <w:multiLevelType w:val="hybridMultilevel"/>
+    <w:tmpl w:val="7138D212"/>
+    <w:lvl w:ilvl="0" w:tplc="0409000F">
+      <w:start w:val="1"/>
+      <w:numFmt w:val="decimal"/>
+      <w:lvlText w:val="%1."/>
+      <w:lvlJc w:val="left"/>
+      <w:pPr>
+        <w:ind w:left="720" w:hanging="360"/>
+      </w:pPr>
+      <w:rPr>
+        <w:rFonts w:hint="default"/>
+      </w:rPr>
+    </w:lvl>
+    <w:lvl w:ilvl="1" w:tplc="04090019" w:tentative="1">
+      <w:start w:val="1"/>
+      <w:numFmt w:val="lowerLetter"/>
+      <w:lvlText w:val="%2."/>
+      <w:lvlJc w:val="left"/>
+      <w:pPr>
+        <w:ind w:left="1440" w:hanging="360"/>
+      </w:pPr>
+    </w:lvl>
+    <w:lvl w:ilvl="2" w:tplc="0409001B" w:tentative="1">
+      <w:start w:val="1"/>
+      <w:numFmt w:val="lowerRoman"/>
+      <w:lvlText w:val="%3."/>
+      <w:lvlJc w:val="right"/>
+      <w:pPr>
+        <w:ind w:left="2160" w:hanging="180"/>
+      </w:pPr>
+    </w:lvl>
+    <w:lvl w:ilvl="3" w:tplc="0409000F" w:tentative="1">
+      <w:start w:val="1"/>
+      <w:numFmt w:val="decimal"/>
+      <w:lvlText w:val="%4."/>
+      <w:lvlJc w:val="left"/>
+      <w:pPr>
+        <w:ind w:left="2880" w:hanging="360"/>
+      </w:pPr>
+    </w:lvl>
+    <w:lvl w:ilvl="4" w:tplc="04090019" w:tentative="1">
+      <w:start w:val="1"/>
+      <w:numFmt w:val="lowerLetter"/>
+      <w:lvlText w:val="%5."/>
+      <w:lvlJc w:val="left"/>
+      <w:pPr>
+        <w:ind w:left="3600" w:hanging="360"/>
+      </w:pPr>
+    </w:lvl>
+    <w:lvl w:ilvl="5" w:tplc="0409001B" w:tentative="1">
+      <w:start w:val="1"/>
+      <w:numFmt w:val="lowerRoman"/>
+      <w:lvlText w:val="%6."/>
+      <w:lvlJc w:val="right"/>
+      <w:pPr>
+        <w:ind w:left="4320" w:hanging="180"/>
+      </w:pPr>
+    </w:lvl>
+    <w:lvl w:ilvl="6" w:tplc="0409000F" w:tentative="1">
+      <w:start w:val="1"/>
+      <w:numFmt w:val="decimal"/>
+      <w:lvlText w:val="%7."/>
+      <w:lvlJc w:val="left"/>
+      <w:pPr>
+        <w:ind w:left="5040" w:hanging="360"/>
+      </w:pPr>
+    </w:lvl>
+    <w:lvl w:ilvl="7" w:tplc="04090019" w:tentative="1">
+      <w:start w:val="1"/>
+      <w:numFmt w:val="lowerLetter"/>
+      <w:lvlText w:val="%8."/>
+      <w:lvlJc w:val="left"/>
+      <w:pPr>
+        <w:ind w:left="5760" w:hanging="360"/>
+      </w:pPr>
+    </w:lvl>
+    <w:lvl w:ilvl="8" w:tplc="0409001B" w:tentative="1">
+      <w:start w:val="1"/>
+      <w:numFmt w:val="lowerRoman"/>
+      <w:lvlText w:val="%9."/>
+      <w:lvlJc w:val="right"/>
+      <w:pPr>
+        <w:ind w:left="6480" w:hanging="180"/>
+      </w:pPr>
+    </w:lvl>
+  </w:abstractNum>
+  <w:num w:numId="1">
+    <w:abstractNumId w:val="0"/>
+  </w:num>
+</w:numbering>
 </file>
 
 <file path=word/styles.xml><?xml version="1.0" encoding="utf-8"?>
@@ -435,6 +845,17 @@
     <w:semiHidden/>
     <w:unhideWhenUsed/>
   </w:style>
+  <w:style w:type="paragraph" w:styleId="ListParagraph">
+    <w:name w:val="List Paragraph"/>
+    <w:basedOn w:val="Normal"/>
+    <w:uiPriority w:val="34"/>
+    <w:qFormat/>
+    <w:rsid w:val="00EA459A"/>
+    <w:pPr>
+      <w:ind w:left="720"/>
+      <w:contextualSpacing/>
+    </w:pPr>
+  </w:style>
 </w:styles>
 </file>
 

</xml_diff>